<commit_message>
Änderungen in der Präsentation
</commit_message>
<xml_diff>
--- a/presentations/Abnahme Sprint 2/Technischer Bericht_Datengruppe.docx
+++ b/presentations/Abnahme Sprint 2/Technischer Bericht_Datengruppe.docx
@@ -84,7 +84,7 @@
             <wp:docPr id="4" name="Content Placeholder 5">
               <a:extLst xmlns:a="http://schemas.openxmlformats.org/drawingml/2006/main">
                 <a:ext uri="{FF2B5EF4-FFF2-40B4-BE49-F238E27FC236}">
-                  <a16:creationId xmlns:o="urn:schemas-microsoft-com:office:office" xmlns:v="urn:schemas-microsoft-com:vml" xmlns:w10="urn:schemas-microsoft-com:office:word" xmlns:w="http://schemas.openxmlformats.org/wordprocessingml/2006/main" xmlns:p="http://schemas.openxmlformats.org/presentationml/2006/main" xmlns:a16="http://schemas.microsoft.com/office/drawing/2014/main" xmlns="" xmlns:lc="http://schemas.openxmlformats.org/drawingml/2006/lockedCanvas" id="{0CADCC4B-41EB-442D-8677-2E3D32E5998C}"/>
+                  <a16:creationId xmlns:lc="http://schemas.openxmlformats.org/drawingml/2006/lockedCanvas" xmlns="" xmlns:a16="http://schemas.microsoft.com/office/drawing/2014/main" xmlns:p="http://schemas.openxmlformats.org/presentationml/2006/main" xmlns:w="http://schemas.openxmlformats.org/wordprocessingml/2006/main" xmlns:w10="urn:schemas-microsoft-com:office:word" xmlns:v="urn:schemas-microsoft-com:vml" xmlns:o="urn:schemas-microsoft-com:office:office" id="{0CADCC4B-41EB-442D-8677-2E3D32E5998C}"/>
                 </a:ext>
               </a:extLst>
             </wp:docPr>
@@ -98,7 +98,7 @@
                     <pic:cNvPr id="4" name="Content Placeholder 5">
                       <a:extLst>
                         <a:ext uri="{FF2B5EF4-FFF2-40B4-BE49-F238E27FC236}">
-                          <a16:creationId xmlns:o="urn:schemas-microsoft-com:office:office" xmlns:v="urn:schemas-microsoft-com:vml" xmlns:w10="urn:schemas-microsoft-com:office:word" xmlns:w="http://schemas.openxmlformats.org/wordprocessingml/2006/main" xmlns:p="http://schemas.openxmlformats.org/presentationml/2006/main" xmlns:a16="http://schemas.microsoft.com/office/drawing/2014/main" xmlns="" xmlns:lc="http://schemas.openxmlformats.org/drawingml/2006/lockedCanvas" id="{0CADCC4B-41EB-442D-8677-2E3D32E5998C}"/>
+                          <a16:creationId xmlns:lc="http://schemas.openxmlformats.org/drawingml/2006/lockedCanvas" xmlns="" xmlns:a16="http://schemas.microsoft.com/office/drawing/2014/main" xmlns:p="http://schemas.openxmlformats.org/presentationml/2006/main" xmlns:w="http://schemas.openxmlformats.org/wordprocessingml/2006/main" xmlns:w10="urn:schemas-microsoft-com:office:word" xmlns:v="urn:schemas-microsoft-com:vml" xmlns:o="urn:schemas-microsoft-com:office:office" id="{0CADCC4B-41EB-442D-8677-2E3D32E5998C}"/>
                         </a:ext>
                       </a:extLst>
                     </pic:cNvPr>
@@ -6593,7 +6593,7 @@
           <w:szCs w:val="40"/>
         </w:rPr>
       </w:pPr>
-      <w:bookmarkStart w:id="4" w:name="_Toc500953596"/>
+      <w:bookmarkStart w:id="3" w:name="_Toc500953596"/>
       <w:r>
         <w:rPr>
           <w:rFonts w:ascii="Times New Roman" w:hAnsi="Times New Roman" w:cs="Times New Roman"/>
@@ -6604,7 +6604,7 @@
         <w:lastRenderedPageBreak/>
         <w:t>Sprintziele des 2. Sprints</w:t>
       </w:r>
-      <w:bookmarkEnd w:id="4"/>
+      <w:bookmarkEnd w:id="3"/>
     </w:p>
     <w:p/>
     <w:p>
@@ -7160,7 +7160,7 @@
           <w:szCs w:val="28"/>
         </w:rPr>
       </w:pPr>
-      <w:bookmarkStart w:id="5" w:name="_Toc500953597"/>
+      <w:bookmarkStart w:id="4" w:name="_Toc500953597"/>
       <w:r>
         <w:rPr>
           <w:rFonts w:ascii="Times New Roman" w:hAnsi="Times New Roman" w:cs="Times New Roman"/>
@@ -7171,7 +7171,7 @@
         <w:lastRenderedPageBreak/>
         <w:t>Das Modellieren realistischer, variantenreicher Szenarien</w:t>
       </w:r>
-      <w:bookmarkEnd w:id="5"/>
+      <w:bookmarkEnd w:id="4"/>
     </w:p>
     <w:p>
       <w:pPr>
@@ -7286,7 +7286,7 @@
                                 <w:szCs w:val="20"/>
                               </w:rPr>
                             </w:pPr>
-                            <w:bookmarkStart w:id="6" w:name="_Toc500953611"/>
+                            <w:bookmarkStart w:id="5" w:name="_Toc500953611"/>
                             <w:r>
                               <w:rPr>
                                 <w:rFonts w:ascii="Times New Roman" w:hAnsi="Times New Roman" w:cs="Times New Roman"/>
@@ -7338,7 +7338,7 @@
                               </w:rPr>
                               <w:t>2</w:t>
                             </w:r>
-                            <w:bookmarkEnd w:id="6"/>
+                            <w:bookmarkEnd w:id="5"/>
                             <w:r>
                               <w:rPr>
                                 <w:rFonts w:ascii="Times New Roman" w:hAnsi="Times New Roman" w:cs="Times New Roman"/>
@@ -7946,7 +7946,7 @@
                                   <w:szCs w:val="20"/>
                                 </w:rPr>
                               </w:pPr>
-                              <w:bookmarkStart w:id="8" w:name="_Toc500953612"/>
+                              <w:bookmarkStart w:id="6" w:name="_Toc500953612"/>
                               <w:r>
                                 <w:rPr>
                                   <w:rFonts w:ascii="Times New Roman" w:hAnsi="Times New Roman" w:cs="Times New Roman"/>
@@ -7998,7 +7998,7 @@
                                 </w:rPr>
                                 <w:t>3</w:t>
                               </w:r>
-                              <w:bookmarkEnd w:id="8"/>
+                              <w:bookmarkEnd w:id="6"/>
                               <w:r>
                                 <w:rPr>
                                   <w:rFonts w:ascii="Times New Roman" w:hAnsi="Times New Roman" w:cs="Times New Roman"/>
@@ -9041,7 +9041,7 @@
                                 <w:szCs w:val="20"/>
                               </w:rPr>
                             </w:pPr>
-                            <w:bookmarkStart w:id="10" w:name="_Toc500953613"/>
+                            <w:bookmarkStart w:id="7" w:name="_Toc500953613"/>
                             <w:r>
                               <w:rPr>
                                 <w:rFonts w:ascii="Times New Roman" w:hAnsi="Times New Roman" w:cs="Times New Roman"/>
@@ -9093,7 +9093,7 @@
                               </w:rPr>
                               <w:t>4</w:t>
                             </w:r>
-                            <w:bookmarkEnd w:id="10"/>
+                            <w:bookmarkEnd w:id="7"/>
                             <w:r>
                               <w:rPr>
                                 <w:rFonts w:ascii="Times New Roman" w:hAnsi="Times New Roman" w:cs="Times New Roman"/>
@@ -9623,7 +9623,7 @@
                                 <w:szCs w:val="20"/>
                               </w:rPr>
                             </w:pPr>
-                            <w:bookmarkStart w:id="12" w:name="_Toc500953614"/>
+                            <w:bookmarkStart w:id="8" w:name="_Toc500953614"/>
                             <w:r>
                               <w:rPr>
                                 <w:rFonts w:ascii="Times New Roman" w:hAnsi="Times New Roman" w:cs="Times New Roman"/>
@@ -9675,7 +9675,7 @@
                               </w:rPr>
                               <w:t>5</w:t>
                             </w:r>
-                            <w:bookmarkEnd w:id="12"/>
+                            <w:bookmarkEnd w:id="8"/>
                             <w:r>
                               <w:rPr>
                                 <w:rFonts w:ascii="Times New Roman" w:hAnsi="Times New Roman" w:cs="Times New Roman"/>
@@ -10065,7 +10065,7 @@
                                 <w:szCs w:val="20"/>
                               </w:rPr>
                             </w:pPr>
-                            <w:bookmarkStart w:id="14" w:name="_Toc500953615"/>
+                            <w:bookmarkStart w:id="9" w:name="_Toc500953615"/>
                             <w:r>
                               <w:rPr>
                                 <w:rFonts w:ascii="Times New Roman" w:hAnsi="Times New Roman" w:cs="Times New Roman"/>
@@ -10117,7 +10117,7 @@
                               </w:rPr>
                               <w:t>6</w:t>
                             </w:r>
-                            <w:bookmarkEnd w:id="14"/>
+                            <w:bookmarkEnd w:id="9"/>
                             <w:r>
                               <w:rPr>
                                 <w:rFonts w:ascii="Times New Roman" w:hAnsi="Times New Roman" w:cs="Times New Roman"/>
@@ -10851,7 +10851,7 @@
                                 <w:szCs w:val="20"/>
                               </w:rPr>
                             </w:pPr>
-                            <w:bookmarkStart w:id="16" w:name="_Toc500953616"/>
+                            <w:bookmarkStart w:id="10" w:name="_Toc500953616"/>
                             <w:r>
                               <w:rPr>
                                 <w:rFonts w:ascii="Times New Roman" w:hAnsi="Times New Roman" w:cs="Times New Roman"/>
@@ -10903,7 +10903,7 @@
                               </w:rPr>
                               <w:t>7</w:t>
                             </w:r>
-                            <w:bookmarkEnd w:id="16"/>
+                            <w:bookmarkEnd w:id="10"/>
                             <w:r>
                               <w:rPr>
                                 <w:rFonts w:ascii="Times New Roman" w:hAnsi="Times New Roman" w:cs="Times New Roman"/>
@@ -11283,7 +11283,7 @@
                                 <w:szCs w:val="20"/>
                               </w:rPr>
                             </w:pPr>
-                            <w:bookmarkStart w:id="18" w:name="_Toc500953617"/>
+                            <w:bookmarkStart w:id="11" w:name="_Toc500953617"/>
                             <w:r>
                               <w:rPr>
                                 <w:rFonts w:ascii="Times New Roman" w:hAnsi="Times New Roman" w:cs="Times New Roman"/>
@@ -11335,7 +11335,7 @@
                               </w:rPr>
                               <w:t>8</w:t>
                             </w:r>
-                            <w:bookmarkEnd w:id="18"/>
+                            <w:bookmarkEnd w:id="11"/>
                             <w:r>
                               <w:rPr>
                                 <w:rFonts w:ascii="Times New Roman" w:hAnsi="Times New Roman" w:cs="Times New Roman"/>
@@ -11753,7 +11753,7 @@
                                 <w:szCs w:val="20"/>
                               </w:rPr>
                             </w:pPr>
-                            <w:bookmarkStart w:id="20" w:name="_Toc500953618"/>
+                            <w:bookmarkStart w:id="12" w:name="_Toc500953618"/>
                             <w:r>
                               <w:rPr>
                                 <w:rFonts w:ascii="Times New Roman" w:hAnsi="Times New Roman" w:cs="Times New Roman"/>
@@ -11805,7 +11805,7 @@
                               </w:rPr>
                               <w:t>9</w:t>
                             </w:r>
-                            <w:bookmarkEnd w:id="20"/>
+                            <w:bookmarkEnd w:id="12"/>
                             <w:r>
                               <w:rPr>
                                 <w:rFonts w:ascii="Times New Roman" w:hAnsi="Times New Roman" w:cs="Times New Roman"/>
@@ -12602,7 +12602,7 @@
           <w:szCs w:val="28"/>
         </w:rPr>
       </w:pPr>
-      <w:bookmarkStart w:id="22" w:name="_Toc500953598"/>
+      <w:bookmarkStart w:id="13" w:name="_Toc500953598"/>
       <w:r>
         <w:rPr>
           <w:rFonts w:ascii="Times New Roman" w:hAnsi="Times New Roman" w:cs="Times New Roman"/>
@@ -12613,7 +12613,7 @@
         <w:lastRenderedPageBreak/>
         <w:t>Die Filter in der Datenvorverarbeitung</w:t>
       </w:r>
-      <w:bookmarkEnd w:id="22"/>
+      <w:bookmarkEnd w:id="13"/>
     </w:p>
     <w:p>
       <w:pPr>
@@ -14821,7 +14821,7 @@
                                 <w:szCs w:val="20"/>
                               </w:rPr>
                             </w:pPr>
-                            <w:bookmarkStart w:id="23" w:name="_Toc500953619"/>
+                            <w:bookmarkStart w:id="14" w:name="_Toc500953619"/>
                             <w:r>
                               <w:rPr>
                                 <w:rFonts w:ascii="Times New Roman" w:hAnsi="Times New Roman" w:cs="Times New Roman"/>
@@ -14884,7 +14884,7 @@
                               </w:rPr>
                               <w:t>2</w:t>
                             </w:r>
-                            <w:bookmarkEnd w:id="23"/>
+                            <w:bookmarkEnd w:id="14"/>
                             <w:r>
                               <w:rPr>
                                 <w:rFonts w:ascii="Times New Roman" w:hAnsi="Times New Roman" w:cs="Times New Roman"/>
@@ -15310,7 +15310,7 @@
                                 <w:szCs w:val="20"/>
                               </w:rPr>
                             </w:pPr>
-                            <w:bookmarkStart w:id="25" w:name="_Toc500953620"/>
+                            <w:bookmarkStart w:id="15" w:name="_Toc500953620"/>
                             <w:r>
                               <w:rPr>
                                 <w:rFonts w:ascii="Times New Roman" w:hAnsi="Times New Roman" w:cs="Times New Roman"/>
@@ -15373,7 +15373,7 @@
                               </w:rPr>
                               <w:t>3</w:t>
                             </w:r>
-                            <w:bookmarkEnd w:id="25"/>
+                            <w:bookmarkEnd w:id="15"/>
                             <w:r>
                               <w:rPr>
                                 <w:rFonts w:ascii="Times New Roman" w:hAnsi="Times New Roman" w:cs="Times New Roman"/>
@@ -16330,7 +16330,7 @@
                                 <w:szCs w:val="20"/>
                               </w:rPr>
                             </w:pPr>
-                            <w:bookmarkStart w:id="27" w:name="_Toc500953621"/>
+                            <w:bookmarkStart w:id="16" w:name="_Toc500953621"/>
                             <w:r>
                               <w:rPr>
                                 <w:rFonts w:ascii="Times New Roman" w:hAnsi="Times New Roman" w:cs="Times New Roman"/>
@@ -16393,7 +16393,7 @@
                               </w:rPr>
                               <w:t>5</w:t>
                             </w:r>
-                            <w:bookmarkEnd w:id="27"/>
+                            <w:bookmarkEnd w:id="16"/>
                             <w:r>
                               <w:rPr>
                                 <w:rFonts w:ascii="Times New Roman" w:hAnsi="Times New Roman" w:cs="Times New Roman"/>
@@ -17306,7 +17306,7 @@
           <w:szCs w:val="20"/>
         </w:rPr>
       </w:pPr>
-      <w:bookmarkStart w:id="29" w:name="_Toc500953607"/>
+      <w:bookmarkStart w:id="17" w:name="_Toc500953607"/>
       <w:r>
         <w:rPr>
           <w:rFonts w:ascii="Times New Roman" w:hAnsi="Times New Roman" w:cs="Times New Roman"/>
@@ -17358,7 +17358,7 @@
         </w:rPr>
         <w:t>2</w:t>
       </w:r>
-      <w:bookmarkEnd w:id="29"/>
+      <w:bookmarkEnd w:id="17"/>
       <w:r>
         <w:rPr>
           <w:rFonts w:ascii="Times New Roman" w:hAnsi="Times New Roman" w:cs="Times New Roman"/>
@@ -18123,7 +18123,7 @@
                                 <w:szCs w:val="20"/>
                               </w:rPr>
                             </w:pPr>
-                            <w:bookmarkStart w:id="30" w:name="_Toc500953622"/>
+                            <w:bookmarkStart w:id="18" w:name="_Toc500953622"/>
                             <w:r>
                               <w:rPr>
                                 <w:rFonts w:ascii="Times New Roman" w:hAnsi="Times New Roman" w:cs="Times New Roman"/>
@@ -18186,7 +18186,7 @@
                               </w:rPr>
                               <w:t>7</w:t>
                             </w:r>
-                            <w:bookmarkEnd w:id="30"/>
+                            <w:bookmarkEnd w:id="18"/>
                             <w:r>
                               <w:rPr>
                                 <w:rFonts w:ascii="Times New Roman" w:hAnsi="Times New Roman" w:cs="Times New Roman"/>
@@ -18870,9 +18870,7 @@
           <w:szCs w:val="28"/>
         </w:rPr>
       </w:pPr>
-      <w:bookmarkStart w:id="32" w:name="_Toc500953599"/>
-      <w:bookmarkStart w:id="33" w:name="_GoBack"/>
-      <w:bookmarkEnd w:id="33"/>
+      <w:bookmarkStart w:id="19" w:name="_Toc500953599"/>
       <w:r>
         <w:rPr>
           <w:rFonts w:ascii="Times New Roman" w:hAnsi="Times New Roman" w:cs="Times New Roman"/>
@@ -18883,7 +18881,7 @@
         <w:lastRenderedPageBreak/>
         <w:t>Die Verteilung der Personen in VADERE</w:t>
       </w:r>
-      <w:bookmarkEnd w:id="32"/>
+      <w:bookmarkEnd w:id="19"/>
     </w:p>
     <w:p/>
     <w:p>
@@ -19183,7 +19181,7 @@
                                 <w:szCs w:val="20"/>
                               </w:rPr>
                             </w:pPr>
-                            <w:bookmarkStart w:id="34" w:name="_Toc500953623"/>
+                            <w:bookmarkStart w:id="20" w:name="_Toc500953623"/>
                             <w:r>
                               <w:rPr>
                                 <w:rFonts w:ascii="Times New Roman" w:hAnsi="Times New Roman" w:cs="Times New Roman"/>
@@ -19235,7 +19233,7 @@
                               </w:rPr>
                               <w:t>18</w:t>
                             </w:r>
-                            <w:bookmarkEnd w:id="34"/>
+                            <w:bookmarkEnd w:id="20"/>
                             <w:r>
                               <w:rPr>
                                 <w:rFonts w:ascii="Times New Roman" w:hAnsi="Times New Roman" w:cs="Times New Roman"/>
@@ -19742,7 +19740,7 @@
                                 <w:szCs w:val="20"/>
                               </w:rPr>
                             </w:pPr>
-                            <w:bookmarkStart w:id="36" w:name="_Toc500953624"/>
+                            <w:bookmarkStart w:id="21" w:name="_Toc500953624"/>
                             <w:r>
                               <w:rPr>
                                 <w:rFonts w:ascii="Times New Roman" w:hAnsi="Times New Roman" w:cs="Times New Roman"/>
@@ -19794,7 +19792,7 @@
                               </w:rPr>
                               <w:t>19</w:t>
                             </w:r>
-                            <w:bookmarkEnd w:id="36"/>
+                            <w:bookmarkEnd w:id="21"/>
                             <w:r>
                               <w:rPr>
                                 <w:rFonts w:ascii="Times New Roman" w:hAnsi="Times New Roman" w:cs="Times New Roman"/>
@@ -20671,7 +20669,7 @@
           <w:szCs w:val="28"/>
         </w:rPr>
       </w:pPr>
-      <w:bookmarkStart w:id="38" w:name="_Toc500953600"/>
+      <w:bookmarkStart w:id="22" w:name="_Toc500953600"/>
       <w:r>
         <w:rPr>
           <w:rFonts w:ascii="Times New Roman" w:hAnsi="Times New Roman" w:cs="Times New Roman"/>
@@ -20682,7 +20680,7 @@
         <w:lastRenderedPageBreak/>
         <w:t>Die Datenformate und die Datengenerierung</w:t>
       </w:r>
-      <w:bookmarkEnd w:id="38"/>
+      <w:bookmarkEnd w:id="22"/>
     </w:p>
     <w:p/>
     <w:p>
@@ -21448,24 +21446,15 @@
           <w:sz w:val="24"/>
           <w:szCs w:val="24"/>
         </w:rPr>
-        <w:t xml:space="preserve">Für dieses wurde der Kameraausschnitt in Intervalle unterteilt, deren Größe dem größten Schritt aller Personen, </w:t>
-      </w:r>
-      <w:r>
-        <w:rPr>
-          <w:rFonts w:ascii="Times New Roman" w:hAnsi="Times New Roman" w:cs="Times New Roman"/>
-          <w:color w:val="FF0000"/>
-          <w:sz w:val="24"/>
-          <w:szCs w:val="24"/>
-        </w:rPr>
-        <w:t>d.h. dem Schritt, in welchem die meisten Leute laufen</w:t>
-      </w:r>
-      <w:r>
-        <w:rPr>
-          <w:rFonts w:ascii="Times New Roman" w:hAnsi="Times New Roman" w:cs="Times New Roman"/>
-          <w:sz w:val="24"/>
-          <w:szCs w:val="24"/>
-        </w:rPr>
-        <w:t xml:space="preserve">, entspricht. </w:t>
+        <w:t>Für dieses wurde der Kameraaus</w:t>
+      </w:r>
+      <w:r>
+        <w:rPr>
+          <w:rFonts w:ascii="Times New Roman" w:hAnsi="Times New Roman" w:cs="Times New Roman"/>
+          <w:sz w:val="24"/>
+          <w:szCs w:val="24"/>
+        </w:rPr>
+        <w:t xml:space="preserve">schnitt in Intervalle unterteilt. Als Intervall Größe wurde der Größe Schritt aller Personen genommen. </w:t>
       </w:r>
       <w:r>
         <w:rPr>
@@ -21548,7 +21537,23 @@
           <w:sz w:val="24"/>
           <w:szCs w:val="24"/>
         </w:rPr>
-        <w:t xml:space="preserve">n abhängig ist. Deshalb wurde per Hand geprüft was die kleinste </w:t>
+        <w:t xml:space="preserve">n </w:t>
+      </w:r>
+      <w:r>
+        <w:rPr>
+          <w:rFonts w:ascii="Times New Roman" w:hAnsi="Times New Roman" w:cs="Times New Roman"/>
+          <w:sz w:val="24"/>
+          <w:szCs w:val="24"/>
+        </w:rPr>
+        <w:t xml:space="preserve">abhängig ist. Deshalb wurde </w:t>
+      </w:r>
+      <w:r>
+        <w:rPr>
+          <w:rFonts w:ascii="Times New Roman" w:hAnsi="Times New Roman" w:cs="Times New Roman"/>
+          <w:sz w:val="24"/>
+          <w:szCs w:val="24"/>
+        </w:rPr>
+        <w:t xml:space="preserve">geprüft was die kleinste </w:t>
       </w:r>
       <w:r>
         <w:rPr>
@@ -21566,6 +21571,8 @@
         </w:rPr>
         <w:t xml:space="preserve"> war und diese wurde einmal global verwendet.</w:t>
       </w:r>
+      <w:bookmarkStart w:id="23" w:name="_GoBack"/>
+      <w:bookmarkEnd w:id="23"/>
     </w:p>
     <w:p>
       <w:pPr>
@@ -22673,7 +22680,7 @@
           <w:szCs w:val="20"/>
         </w:rPr>
       </w:pPr>
-      <w:bookmarkStart w:id="39" w:name="_Toc500953608"/>
+      <w:bookmarkStart w:id="24" w:name="_Toc500953608"/>
       <w:r>
         <w:rPr>
           <w:rFonts w:ascii="Times New Roman" w:hAnsi="Times New Roman" w:cs="Times New Roman"/>
@@ -22725,7 +22732,7 @@
         </w:rPr>
         <w:t>3</w:t>
       </w:r>
-      <w:bookmarkEnd w:id="39"/>
+      <w:bookmarkEnd w:id="24"/>
       <w:r>
         <w:rPr>
           <w:rFonts w:ascii="Times New Roman" w:hAnsi="Times New Roman" w:cs="Times New Roman"/>
@@ -23140,7 +23147,7 @@
           <w:szCs w:val="28"/>
         </w:rPr>
       </w:pPr>
-      <w:bookmarkStart w:id="40" w:name="_Toc500953601"/>
+      <w:bookmarkStart w:id="25" w:name="_Toc500953601"/>
       <w:r>
         <w:rPr>
           <w:rFonts w:ascii="Times New Roman" w:hAnsi="Times New Roman" w:cs="Times New Roman"/>
@@ -23151,7 +23158,7 @@
         <w:lastRenderedPageBreak/>
         <w:t>Das Testen unserer Software</w:t>
       </w:r>
-      <w:bookmarkEnd w:id="40"/>
+      <w:bookmarkEnd w:id="25"/>
     </w:p>
     <w:p/>
     <w:p>
@@ -24395,7 +24402,7 @@
                           <pic:cNvPr id="97" name="Grafik 6">
                             <a:extLst>
                               <a:ext uri="{FF2B5EF4-FFF2-40B4-BE49-F238E27FC236}">
-                                <a16:creationId xmlns:lc="http://schemas.openxmlformats.org/drawingml/2006/lockedCanvas" xmlns="" xmlns:a16="http://schemas.microsoft.com/office/drawing/2014/main" xmlns:p="http://schemas.openxmlformats.org/presentationml/2006/main" xmlns:w="http://schemas.openxmlformats.org/wordprocessingml/2006/main" xmlns:w10="urn:schemas-microsoft-com:office:word" xmlns:v="urn:schemas-microsoft-com:vml" xmlns:o="urn:schemas-microsoft-com:office:office" id="{5D1DE3F1-CEC4-4687-BE54-024A26A8D359}"/>
+                                <a16:creationId xmlns:o="urn:schemas-microsoft-com:office:office" xmlns:v="urn:schemas-microsoft-com:vml" xmlns:w10="urn:schemas-microsoft-com:office:word" xmlns:w="http://schemas.openxmlformats.org/wordprocessingml/2006/main" xmlns:p="http://schemas.openxmlformats.org/presentationml/2006/main" xmlns:a16="http://schemas.microsoft.com/office/drawing/2014/main" xmlns="" xmlns:lc="http://schemas.openxmlformats.org/drawingml/2006/lockedCanvas" id="{5D1DE3F1-CEC4-4687-BE54-024A26A8D359}"/>
                               </a:ext>
                             </a:extLst>
                           </pic:cNvPr>
@@ -24430,7 +24437,7 @@
                           <pic:cNvPr id="98" name="Grafik 4">
                             <a:extLst>
                               <a:ext uri="{FF2B5EF4-FFF2-40B4-BE49-F238E27FC236}">
-                                <a16:creationId xmlns:lc="http://schemas.openxmlformats.org/drawingml/2006/lockedCanvas" xmlns="" xmlns:a16="http://schemas.microsoft.com/office/drawing/2014/main" xmlns:p="http://schemas.openxmlformats.org/presentationml/2006/main" xmlns:w="http://schemas.openxmlformats.org/wordprocessingml/2006/main" xmlns:w10="urn:schemas-microsoft-com:office:word" xmlns:v="urn:schemas-microsoft-com:vml" xmlns:o="urn:schemas-microsoft-com:office:office" id="{9158E394-B9D0-40D3-90A3-6028CB8BF521}"/>
+                                <a16:creationId xmlns:o="urn:schemas-microsoft-com:office:office" xmlns:v="urn:schemas-microsoft-com:vml" xmlns:w10="urn:schemas-microsoft-com:office:word" xmlns:w="http://schemas.openxmlformats.org/wordprocessingml/2006/main" xmlns:p="http://schemas.openxmlformats.org/presentationml/2006/main" xmlns:a16="http://schemas.microsoft.com/office/drawing/2014/main" xmlns="" xmlns:lc="http://schemas.openxmlformats.org/drawingml/2006/lockedCanvas" id="{9158E394-B9D0-40D3-90A3-6028CB8BF521}"/>
                               </a:ext>
                             </a:extLst>
                           </pic:cNvPr>
@@ -24976,7 +24983,7 @@
           <w:szCs w:val="28"/>
         </w:rPr>
       </w:pPr>
-      <w:bookmarkStart w:id="41" w:name="_Toc500953602"/>
+      <w:bookmarkStart w:id="26" w:name="_Toc500953602"/>
       <w:r>
         <w:rPr>
           <w:rFonts w:ascii="Times New Roman" w:hAnsi="Times New Roman" w:cs="Times New Roman"/>
@@ -25005,7 +25012,7 @@
         </w:rPr>
         <w:t>des bisherigen Codes</w:t>
       </w:r>
-      <w:bookmarkEnd w:id="41"/>
+      <w:bookmarkEnd w:id="26"/>
     </w:p>
     <w:p>
       <w:pPr>
@@ -25257,7 +25264,7 @@
           <w:szCs w:val="28"/>
         </w:rPr>
       </w:pPr>
-      <w:bookmarkStart w:id="42" w:name="_Toc500953603"/>
+      <w:bookmarkStart w:id="27" w:name="_Toc500953603"/>
       <w:r>
         <w:rPr>
           <w:rFonts w:ascii="Times New Roman" w:hAnsi="Times New Roman" w:cs="Times New Roman"/>
@@ -25268,7 +25275,7 @@
         <w:lastRenderedPageBreak/>
         <w:t>Weitere Ziele des 2. Sprints</w:t>
       </w:r>
-      <w:bookmarkEnd w:id="42"/>
+      <w:bookmarkEnd w:id="27"/>
     </w:p>
     <w:p/>
     <w:p>
@@ -25424,7 +25431,7 @@
           <w:szCs w:val="40"/>
         </w:rPr>
       </w:pPr>
-      <w:bookmarkStart w:id="43" w:name="_Toc500953604"/>
+      <w:bookmarkStart w:id="28" w:name="_Toc500953604"/>
       <w:r>
         <w:rPr>
           <w:rFonts w:ascii="Times New Roman" w:hAnsi="Times New Roman" w:cs="Times New Roman"/>
@@ -25435,7 +25442,7 @@
         <w:lastRenderedPageBreak/>
         <w:t>Implementierungen</w:t>
       </w:r>
-      <w:bookmarkEnd w:id="43"/>
+      <w:bookmarkEnd w:id="28"/>
     </w:p>
     <w:p/>
     <w:p>
@@ -25525,7 +25532,7 @@
           <w:szCs w:val="40"/>
         </w:rPr>
       </w:pPr>
-      <w:bookmarkStart w:id="44" w:name="_Toc500953605"/>
+      <w:bookmarkStart w:id="29" w:name="_Toc500953605"/>
       <w:r>
         <w:rPr>
           <w:rFonts w:ascii="Times New Roman" w:hAnsi="Times New Roman" w:cs="Times New Roman"/>
@@ -25554,7 +25561,7 @@
         </w:rPr>
         <w:t xml:space="preserve"> in den 3. Sprint</w:t>
       </w:r>
-      <w:bookmarkEnd w:id="44"/>
+      <w:bookmarkEnd w:id="29"/>
     </w:p>
     <w:p/>
     <w:p>
@@ -25801,7 +25808,7 @@
           <w:rPr>
             <w:noProof/>
           </w:rPr>
-          <w:t>16</w:t>
+          <w:t>19</w:t>
         </w:r>
         <w:r>
           <w:fldChar w:fldCharType="end"/>
@@ -27945,7 +27952,7 @@
 </file>
 
 <file path=customXml/itemProps1.xml><?xml version="1.0" encoding="utf-8"?>
-<ds:datastoreItem xmlns:ds="http://schemas.openxmlformats.org/officeDocument/2006/customXml" ds:itemID="{70A323BA-2DB7-492E-ABE5-A725FD374841}">
+<ds:datastoreItem xmlns:ds="http://schemas.openxmlformats.org/officeDocument/2006/customXml" ds:itemID="{861E1DFC-A04A-4B38-90CD-C3EC9021BD10}">
   <ds:schemaRefs>
     <ds:schemaRef ds:uri="http://schemas.openxmlformats.org/officeDocument/2006/bibliography"/>
   </ds:schemaRefs>

</xml_diff>